<commit_message>
变更：1.段落添加图片时，设置图片尺寸函数 setSize 增加 自动缩放参数，将大尺寸图片自动调整到word 文档一行显示. Change: 1. When adding images to paragraphs, the function setSize for setting image size has been enhanced with an option for automatic scaling. This feature automatically adjusts large-sized images to fit within a single line in the Word document.
</commit_message>
<xml_diff>
--- a/_examples/document/image/不缩放.docx
+++ b/_examples/document/image/不缩放.docx
@@ -3,14 +3,23 @@
 <w:document xmlns:wpc="http://schemas.microsoft.com/office/word/2010/wordprocessingCanvas" xmlns:mc="http://schemas.openxmlformats.org/markup-compatibility/2006" xmlns:o="urn:schemas-microsoft-com:office:office" xmlns:r="http://schemas.openxmlformats.org/officeDocument/2006/relationships" xmlns:m="http://schemas.openxmlformats.org/officeDocument/2006/math" xmlns:v="urn:schemas-microsoft-com:vml" xmlns:wp14="http://schemas.microsoft.com/office/word/2010/wordprocessingDrawing" xmlns:wp="http://schemas.openxmlformats.org/drawingml/2006/wordprocessingDrawing" xmlns:w="http://schemas.openxmlformats.org/wordprocessingml/2006/main" xmlns:w14="http://schemas.microsoft.com/office/word/2010/wordml" xmlns:w10="urn:schemas-microsoft-com:office:word" xmlns:w15="http://schemas.microsoft.com/office/word/2012/wordml" xmlns:wpg="http://schemas.microsoft.com/office/word/2010/wordprocessingGroup" xmlns:wpi="http://schemas.microsoft.com/office/word/2010/wordprocessingInk" xmlns:wne="http://schemas.microsoft.com/office/word/2006/wordml" xmlns:wps="http://schemas.microsoft.com/office/word/2010/wordprocessingShape" xmlns:wpsCustomData="http://www.wps.cn/officeDocument/2013/wpsCustomData" mc:Ignorable="w14 w15 wp14">
   <w:body>
     <w:p>
+      <w:pPr>
+        <w:rPr>
+          <w:rFonts w:hint="eastAsia" w:eastAsiaTheme="minorEastAsia"/>
+          <w:lang w:eastAsia="zh-CN"/>
+        </w:rPr>
+      </w:pPr>
       <w:bookmarkStart w:id="0" w:name="_GoBack"/>
-      <w:bookmarkEnd w:id="0"/>
       <w:r>
+        <w:rPr>
+          <w:rFonts w:hint="eastAsia" w:eastAsiaTheme="minorEastAsia"/>
+          <w:lang w:eastAsia="zh-CN"/>
+        </w:rPr>
         <w:drawing>
           <wp:inline distT="0" distB="0" distL="114300" distR="114300">
-            <wp:extent cx="5061585" cy="3653155"/>
-            <wp:effectExtent l="0" t="0" r="5715" b="4445"/>
-            <wp:docPr id="1" name="图片 1"/>
+            <wp:extent cx="10058400" cy="6701790"/>
+            <wp:effectExtent l="0" t="0" r="0" b="3810"/>
+            <wp:docPr id="1" name="图片 1" descr="gaomon-driver"/>
             <wp:cNvGraphicFramePr>
               <a:graphicFrameLocks xmlns:a="http://schemas.openxmlformats.org/drawingml/2006/main" noChangeAspect="1"/>
             </wp:cNvGraphicFramePr>
@@ -18,13 +27,14 @@
               <a:graphicData uri="http://schemas.openxmlformats.org/drawingml/2006/picture">
                 <pic:pic xmlns:pic="http://schemas.openxmlformats.org/drawingml/2006/picture">
                   <pic:nvPicPr>
-                    <pic:cNvPr id="1" name="图片 1"/>
+                    <pic:cNvPr id="1" name="图片 1" descr="gaomon-driver"/>
                     <pic:cNvPicPr>
                       <a:picLocks noChangeAspect="1"/>
                     </pic:cNvPicPr>
                   </pic:nvPicPr>
                   <pic:blipFill>
                     <a:blip r:embed="rId4"/>
+                    <a:srcRect/>
                     <a:stretch>
                       <a:fillRect/>
                     </a:stretch>
@@ -32,15 +42,11 @@
                   <pic:spPr>
                     <a:xfrm>
                       <a:off x="0" y="0"/>
-                      <a:ext cx="5061585" cy="3653155"/>
+                      <a:ext cx="10058400" cy="6701507"/>
                     </a:xfrm>
                     <a:prstGeom prst="rect">
                       <a:avLst/>
                     </a:prstGeom>
-                    <a:noFill/>
-                    <a:ln>
-                      <a:noFill/>
-                    </a:ln>
                   </pic:spPr>
                 </pic:pic>
               </a:graphicData>
@@ -48,6 +54,7 @@
           </wp:inline>
         </w:drawing>
       </w:r>
+      <w:bookmarkEnd w:id="0"/>
     </w:p>
     <w:sectPr>
       <w:pgSz w:w="11906" w:h="16838"/>

</xml_diff>